<commit_message>
updated objectives in README
</commit_message>
<xml_diff>
--- a/README.docx
+++ b/README.docx
@@ -50,16 +50,50 @@
       </w:r>
     </w:p>
     <w:p>
-      <w:r>
-        <w:t xml:space="preserve">Page is simply a basic HTML page with a browser heading and header. The body contains an unordered list of </w:t>
-      </w:r>
-      <w:proofErr w:type="gramStart"/>
-      <w:r>
-        <w:t>the assignment</w:t>
-      </w:r>
-      <w:proofErr w:type="gramEnd"/>
-      <w:r>
-        <w:t xml:space="preserve"> objectives and a paragraph containing a simple message.</w:t>
+      <w:pPr>
+        <w:numPr>
+          <w:ilvl w:val="0"/>
+          <w:numId w:val="3"/>
+        </w:numPr>
+      </w:pPr>
+      <w:r>
+        <w:t xml:space="preserve"> </w:t>
+      </w:r>
+      <w:r>
+        <w:t>Design and implement a basic webpage using HTML</w:t>
+      </w:r>
+    </w:p>
+    <w:p>
+      <w:pPr>
+        <w:numPr>
+          <w:ilvl w:val="0"/>
+          <w:numId w:val="3"/>
+        </w:numPr>
+      </w:pPr>
+      <w:r>
+        <w:t>Deploy the webpage publicly through a free hosting platform</w:t>
+      </w:r>
+    </w:p>
+    <w:p>
+      <w:pPr>
+        <w:numPr>
+          <w:ilvl w:val="0"/>
+          <w:numId w:val="3"/>
+        </w:numPr>
+      </w:pPr>
+      <w:r>
+        <w:t>Demonstrate and document the functionality of the webpage</w:t>
+      </w:r>
+    </w:p>
+    <w:p/>
+    <w:p>
+      <w:r>
+        <w:t>Description:</w:t>
+      </w:r>
+    </w:p>
+    <w:p>
+      <w:r>
+        <w:t>Page is simply a basic HTML page with a browser heading and header. The body contains an unordered list of the assignment objectives and a paragraph containing a simple message.</w:t>
       </w:r>
     </w:p>
     <w:p/>
@@ -123,15 +157,8 @@
         <w:ind w:firstLine="720"/>
       </w:pPr>
       <w:r>
-        <w:t xml:space="preserve">The page </w:t>
-      </w:r>
-      <w:proofErr w:type="gramStart"/>
-      <w:r>
-        <w:t>as</w:t>
-      </w:r>
-      <w:proofErr w:type="gramEnd"/>
-      <w:r>
-        <w:t xml:space="preserve"> loaded from the server in Chrome.</w:t>
+        <w:lastRenderedPageBreak/>
+        <w:t>The page as loaded from the server in Chrome.</w:t>
       </w:r>
     </w:p>
     <w:p/>
@@ -166,7 +193,6 @@
         <w:ind w:left="2160"/>
       </w:pPr>
       <w:r>
-        <w:lastRenderedPageBreak/>
         <w:br/>
       </w:r>
     </w:p>
@@ -288,15 +314,7 @@
         </w:numPr>
       </w:pPr>
       <w:r>
-        <w:t xml:space="preserve">If I were to add session management, it would require </w:t>
-      </w:r>
-      <w:proofErr w:type="spellStart"/>
-      <w:r>
-        <w:t>php</w:t>
-      </w:r>
-      <w:proofErr w:type="spellEnd"/>
-      <w:r>
-        <w:t xml:space="preserve"> and JavaScript. I would also need to add interactive form fields to the Body element.</w:t>
+        <w:t>If I were to add session management, it would require php and JavaScript. I would also need to add interactive form fields to the Body element.</w:t>
       </w:r>
     </w:p>
     <w:p/>
@@ -315,6 +333,7 @@
     </w:p>
     <w:p>
       <w:r>
+        <w:lastRenderedPageBreak/>
         <w:t>User is an English speaker using an ES6 based web browser.</w:t>
       </w:r>
     </w:p>
@@ -568,11 +587,163 @@
       </w:rPr>
     </w:lvl>
   </w:abstractNum>
+  <w:abstractNum w:abstractNumId="2" w15:restartNumberingAfterBreak="0">
+    <w:nsid w:val="54F62D49"/>
+    <w:multiLevelType w:val="multilevel"/>
+    <w:tmpl w:val="F2D2E316"/>
+    <w:lvl w:ilvl="0">
+      <w:start w:val="1"/>
+      <w:numFmt w:val="bullet"/>
+      <w:lvlText w:val=""/>
+      <w:lvlJc w:val="left"/>
+      <w:pPr>
+        <w:tabs>
+          <w:tab w:val="num" w:pos="720"/>
+        </w:tabs>
+        <w:ind w:left="720" w:hanging="360"/>
+      </w:pPr>
+      <w:rPr>
+        <w:rFonts w:ascii="Symbol" w:hAnsi="Symbol" w:hint="default"/>
+        <w:sz w:val="20"/>
+      </w:rPr>
+    </w:lvl>
+    <w:lvl w:ilvl="1" w:tentative="1">
+      <w:start w:val="1"/>
+      <w:numFmt w:val="bullet"/>
+      <w:lvlText w:val="o"/>
+      <w:lvlJc w:val="left"/>
+      <w:pPr>
+        <w:tabs>
+          <w:tab w:val="num" w:pos="1440"/>
+        </w:tabs>
+        <w:ind w:left="1440" w:hanging="360"/>
+      </w:pPr>
+      <w:rPr>
+        <w:rFonts w:ascii="Courier New" w:hAnsi="Courier New" w:hint="default"/>
+        <w:sz w:val="20"/>
+      </w:rPr>
+    </w:lvl>
+    <w:lvl w:ilvl="2" w:tentative="1">
+      <w:start w:val="1"/>
+      <w:numFmt w:val="bullet"/>
+      <w:lvlText w:val=""/>
+      <w:lvlJc w:val="left"/>
+      <w:pPr>
+        <w:tabs>
+          <w:tab w:val="num" w:pos="2160"/>
+        </w:tabs>
+        <w:ind w:left="2160" w:hanging="360"/>
+      </w:pPr>
+      <w:rPr>
+        <w:rFonts w:ascii="Wingdings" w:hAnsi="Wingdings" w:hint="default"/>
+        <w:sz w:val="20"/>
+      </w:rPr>
+    </w:lvl>
+    <w:lvl w:ilvl="3" w:tentative="1">
+      <w:start w:val="1"/>
+      <w:numFmt w:val="bullet"/>
+      <w:lvlText w:val=""/>
+      <w:lvlJc w:val="left"/>
+      <w:pPr>
+        <w:tabs>
+          <w:tab w:val="num" w:pos="2880"/>
+        </w:tabs>
+        <w:ind w:left="2880" w:hanging="360"/>
+      </w:pPr>
+      <w:rPr>
+        <w:rFonts w:ascii="Wingdings" w:hAnsi="Wingdings" w:hint="default"/>
+        <w:sz w:val="20"/>
+      </w:rPr>
+    </w:lvl>
+    <w:lvl w:ilvl="4" w:tentative="1">
+      <w:start w:val="1"/>
+      <w:numFmt w:val="bullet"/>
+      <w:lvlText w:val=""/>
+      <w:lvlJc w:val="left"/>
+      <w:pPr>
+        <w:tabs>
+          <w:tab w:val="num" w:pos="3600"/>
+        </w:tabs>
+        <w:ind w:left="3600" w:hanging="360"/>
+      </w:pPr>
+      <w:rPr>
+        <w:rFonts w:ascii="Wingdings" w:hAnsi="Wingdings" w:hint="default"/>
+        <w:sz w:val="20"/>
+      </w:rPr>
+    </w:lvl>
+    <w:lvl w:ilvl="5" w:tentative="1">
+      <w:start w:val="1"/>
+      <w:numFmt w:val="bullet"/>
+      <w:lvlText w:val=""/>
+      <w:lvlJc w:val="left"/>
+      <w:pPr>
+        <w:tabs>
+          <w:tab w:val="num" w:pos="4320"/>
+        </w:tabs>
+        <w:ind w:left="4320" w:hanging="360"/>
+      </w:pPr>
+      <w:rPr>
+        <w:rFonts w:ascii="Wingdings" w:hAnsi="Wingdings" w:hint="default"/>
+        <w:sz w:val="20"/>
+      </w:rPr>
+    </w:lvl>
+    <w:lvl w:ilvl="6" w:tentative="1">
+      <w:start w:val="1"/>
+      <w:numFmt w:val="bullet"/>
+      <w:lvlText w:val=""/>
+      <w:lvlJc w:val="left"/>
+      <w:pPr>
+        <w:tabs>
+          <w:tab w:val="num" w:pos="5040"/>
+        </w:tabs>
+        <w:ind w:left="5040" w:hanging="360"/>
+      </w:pPr>
+      <w:rPr>
+        <w:rFonts w:ascii="Wingdings" w:hAnsi="Wingdings" w:hint="default"/>
+        <w:sz w:val="20"/>
+      </w:rPr>
+    </w:lvl>
+    <w:lvl w:ilvl="7" w:tentative="1">
+      <w:start w:val="1"/>
+      <w:numFmt w:val="bullet"/>
+      <w:lvlText w:val=""/>
+      <w:lvlJc w:val="left"/>
+      <w:pPr>
+        <w:tabs>
+          <w:tab w:val="num" w:pos="5760"/>
+        </w:tabs>
+        <w:ind w:left="5760" w:hanging="360"/>
+      </w:pPr>
+      <w:rPr>
+        <w:rFonts w:ascii="Wingdings" w:hAnsi="Wingdings" w:hint="default"/>
+        <w:sz w:val="20"/>
+      </w:rPr>
+    </w:lvl>
+    <w:lvl w:ilvl="8" w:tentative="1">
+      <w:start w:val="1"/>
+      <w:numFmt w:val="bullet"/>
+      <w:lvlText w:val=""/>
+      <w:lvlJc w:val="left"/>
+      <w:pPr>
+        <w:tabs>
+          <w:tab w:val="num" w:pos="6480"/>
+        </w:tabs>
+        <w:ind w:left="6480" w:hanging="360"/>
+      </w:pPr>
+      <w:rPr>
+        <w:rFonts w:ascii="Wingdings" w:hAnsi="Wingdings" w:hint="default"/>
+        <w:sz w:val="20"/>
+      </w:rPr>
+    </w:lvl>
+  </w:abstractNum>
   <w:num w:numId="1" w16cid:durableId="1181241994">
     <w:abstractNumId w:val="1"/>
   </w:num>
   <w:num w:numId="2" w16cid:durableId="1798835635">
     <w:abstractNumId w:val="0"/>
+  </w:num>
+  <w:num w:numId="3" w16cid:durableId="1147017866">
+    <w:abstractNumId w:val="2"/>
   </w:num>
 </w:numbering>
 </file>

</xml_diff>